<commit_message>
minor update to rpa docx
</commit_message>
<xml_diff>
--- a/RPA AGS File plan automation.docx
+++ b/RPA AGS File plan automation.docx
@@ -73,13 +73,8 @@
         <w:t xml:space="preserve">We will not add </w:t>
       </w:r>
       <w:r>
-        <w:t xml:space="preserve">5015 metadata values for this go </w:t>
+        <w:t>5015 metadata values for this go around</w:t>
       </w:r>
-      <w:proofErr w:type="gramStart"/>
-      <w:r>
-        <w:t>around</w:t>
-      </w:r>
-      <w:proofErr w:type="gramEnd"/>
     </w:p>
     <w:p>
       <w:r>
@@ -98,7 +93,10 @@
         <w:fldChar w:fldCharType="separate"/>
       </w:r>
       <w:r>
-        <w:object w:dxaOrig="1539" w:dyaOrig="997" w14:anchorId="24725D8B">
+        <w:rPr>
+          <w:noProof/>
+        </w:rPr>
+        <w:object w:dxaOrig="1539" w:dyaOrig="997" w14:anchorId="61C6CB41">
           <v:shapetype id="_x0000_t75" coordsize="21600,21600" o:spt="75" o:preferrelative="t" path="m@4@5l@4@11@9@11@9@5xe" filled="f" stroked="f">
             <v:stroke joinstyle="miter"/>
             <v:formulas>
@@ -118,7 +116,7 @@
             <v:path o:extrusionok="f" gradientshapeok="t" o:connecttype="rect"/>
             <o:lock v:ext="edit" aspectratio="t"/>
           </v:shapetype>
-          <v:shape id="_x0000_i1025" type="#_x0000_t75" style="width:77.35pt;height:49.8pt" o:ole="">
+          <v:shape id="_x0000_i1025" type="#_x0000_t75" alt="" style="width:76.9pt;height:50.2pt;mso-width-percent:0;mso-height-percent:0;mso-width-percent:0;mso-height-percent:0" o:ole="">
             <v:imagedata r:id="rId7" o:title=""/>
           </v:shape>
         </w:object>
@@ -555,6 +553,7 @@
           <w:szCs w:val="20"/>
           <w:shd w:val="clear" w:color="auto" w:fill="FFFFFF"/>
         </w:rPr>
+        <w:lastRenderedPageBreak/>
         <w:t xml:space="preserve">Need to add the file plan id </w:t>
       </w:r>
       <w:proofErr w:type="gramStart"/>
@@ -702,20 +701,8 @@
           <w:szCs w:val="20"/>
           <w:shd w:val="clear" w:color="auto" w:fill="FFFFFF"/>
         </w:rPr>
-        <w:t xml:space="preserve">If it exists get the node id, if it does not exist then create it (a) Create and get the return node </w:t>
+        <w:t>If it exists get the node id, if it does not exist then create it (a) Create and get the return node id</w:t>
       </w:r>
-      <w:proofErr w:type="gramStart"/>
-      <w:r>
-        <w:rPr>
-          <w:rFonts w:ascii="Arial" w:hAnsi="Arial" w:cs="Arial"/>
-          <w:color w:val="515D6B"/>
-          <w:sz w:val="20"/>
-          <w:szCs w:val="20"/>
-          <w:shd w:val="clear" w:color="auto" w:fill="FFFFFF"/>
-        </w:rPr>
-        <w:t>id</w:t>
-      </w:r>
-      <w:proofErr w:type="gramEnd"/>
     </w:p>
     <w:p>
       <w:pPr>
@@ -1162,7 +1149,6 @@
         </w:rPr>
         <w:t xml:space="preserve">Save </w:t>
       </w:r>
-      <w:proofErr w:type="gramStart"/>
       <w:r>
         <w:rPr>
           <w:rFonts w:ascii="Arial" w:hAnsi="Arial" w:cs="Arial"/>
@@ -1171,7 +1157,6 @@
         </w:rPr>
         <w:t>id</w:t>
       </w:r>
-      <w:proofErr w:type="gramEnd"/>
     </w:p>
     <w:p>
       <w:pPr>
@@ -1507,19 +1492,8 @@
           <w:szCs w:val="21"/>
           <w:highlight w:val="yellow"/>
         </w:rPr>
-        <w:t xml:space="preserve">//recordcategory.id is what you saved from the previous </w:t>
+        <w:t>//recordcategory.id is what you saved from the previous call</w:t>
       </w:r>
-      <w:proofErr w:type="gramStart"/>
-      <w:r>
-        <w:rPr>
-          <w:rFonts w:ascii="Arial" w:hAnsi="Arial" w:cs="Arial"/>
-          <w:sz w:val="21"/>
-          <w:szCs w:val="21"/>
-          <w:highlight w:val="yellow"/>
-        </w:rPr>
-        <w:t>call</w:t>
-      </w:r>
-      <w:proofErr w:type="gramEnd"/>
     </w:p>
     <w:p>
       <w:pPr>
@@ -2062,18 +2036,8 @@
           <w:sz w:val="21"/>
           <w:szCs w:val="21"/>
         </w:rPr>
-        <w:t xml:space="preserve">Add a 5 second wait call before next API </w:t>
+        <w:t>Add a 5 second wait call before next API call</w:t>
       </w:r>
-      <w:proofErr w:type="gramStart"/>
-      <w:r>
-        <w:rPr>
-          <w:rFonts w:ascii="Arial" w:hAnsi="Arial" w:cs="Arial"/>
-          <w:sz w:val="21"/>
-          <w:szCs w:val="21"/>
-        </w:rPr>
-        <w:t>call</w:t>
-      </w:r>
-      <w:proofErr w:type="gramEnd"/>
     </w:p>
     <w:p>
       <w:pPr>
@@ -2116,19 +2080,8 @@
           <w:szCs w:val="21"/>
           <w:highlight w:val="yellow"/>
         </w:rPr>
-        <w:t xml:space="preserve"> for </w:t>
+        <w:t xml:space="preserve"> for cutoff</w:t>
       </w:r>
-      <w:proofErr w:type="gramStart"/>
-      <w:r>
-        <w:rPr>
-          <w:rFonts w:ascii="Arial" w:hAnsi="Arial" w:cs="Arial"/>
-          <w:sz w:val="21"/>
-          <w:szCs w:val="21"/>
-          <w:highlight w:val="yellow"/>
-        </w:rPr>
-        <w:t>cutoff</w:t>
-      </w:r>
-      <w:proofErr w:type="gramEnd"/>
     </w:p>
     <w:tbl>
       <w:tblPr>
@@ -2205,7 +2158,18 @@
                   <w:szCs w:val="21"/>
                   <w:highlight w:val="yellow"/>
                 </w:rPr>
-                <w:t>id}/dispositionschedule/dispositionactiondefinitions</w:t>
+                <w:t>id}/dispositionschedule/di</w:t>
+              </w:r>
+              <w:r>
+                <w:rPr>
+                  <w:rStyle w:val="Hyperlink"/>
+                  <w:rFonts w:ascii="Arial" w:hAnsi="Arial" w:cs="Arial"/>
+                  <w:sz w:val="21"/>
+                  <w:szCs w:val="21"/>
+                  <w:highlight w:val="yellow"/>
+                </w:rPr>
+                <w:lastRenderedPageBreak/>
+                <w:t>spositionactiondefinitions</w:t>
               </w:r>
             </w:hyperlink>
           </w:p>
@@ -3188,6 +3152,7 @@
                 <w:sz w:val="18"/>
                 <w:szCs w:val="18"/>
               </w:rPr>
+              <w:lastRenderedPageBreak/>
               <w:t xml:space="preserve">Updates records schedules by reviewing retention instructions defined within the </w:t>
             </w:r>
             <w:proofErr w:type="gramStart"/>
@@ -5215,6 +5180,7 @@
                       <w:sz w:val="18"/>
                       <w:szCs w:val="18"/>
                     </w:rPr>
+                    <w:lastRenderedPageBreak/>
                     <w:t>Adds a disposition action definition to the collection. The body of the post should be in the form</w:t>
                   </w:r>
                   <w:r>
@@ -7618,6 +7584,7 @@
                       <w:sz w:val="18"/>
                       <w:szCs w:val="18"/>
                     </w:rPr>
+                    <w:lastRenderedPageBreak/>
                     <w:t>Returns Disposition Schedule</w:t>
                   </w:r>
                 </w:p>
@@ -10011,19 +9978,8 @@
                 <w:sz w:val="17"/>
                 <w:szCs w:val="17"/>
               </w:rPr>
-              <w:t xml:space="preserve">Update a records management </w:t>
+              <w:t>Update a records management event</w:t>
             </w:r>
-            <w:proofErr w:type="gramStart"/>
-            <w:r>
-              <w:rPr>
-                <w:rFonts w:ascii="Trebuchet MS" w:eastAsia="Times New Roman" w:hAnsi="Trebuchet MS" w:cs="Times New Roman"/>
-                <w:color w:val="515D6B"/>
-                <w:sz w:val="17"/>
-                <w:szCs w:val="17"/>
-              </w:rPr>
-              <w:t>event</w:t>
-            </w:r>
-            <w:proofErr w:type="gramEnd"/>
           </w:p>
           <w:tbl>
             <w:tblPr>
@@ -10391,6 +10347,7 @@
                       <w:sz w:val="18"/>
                       <w:szCs w:val="18"/>
                     </w:rPr>
+                    <w:lastRenderedPageBreak/>
                     <w:t>Transaction:</w:t>
                   </w:r>
                 </w:p>
@@ -11666,19 +11623,8 @@
                 <w:sz w:val="17"/>
                 <w:szCs w:val="17"/>
               </w:rPr>
-              <w:t xml:space="preserve"> </w:t>
+              <w:t xml:space="preserve"> event</w:t>
             </w:r>
-            <w:proofErr w:type="gramStart"/>
-            <w:r>
-              <w:rPr>
-                <w:rFonts w:ascii="Trebuchet MS" w:eastAsia="Times New Roman" w:hAnsi="Trebuchet MS" w:cs="Times New Roman"/>
-                <w:color w:val="515D6B"/>
-                <w:sz w:val="17"/>
-                <w:szCs w:val="17"/>
-              </w:rPr>
-              <w:t>event</w:t>
-            </w:r>
-            <w:proofErr w:type="gramEnd"/>
           </w:p>
           <w:tbl>
             <w:tblPr>
@@ -12473,19 +12419,8 @@
                 <w:sz w:val="17"/>
                 <w:szCs w:val="17"/>
               </w:rPr>
-              <w:t xml:space="preserve">Gets the records management event </w:t>
+              <w:t>Gets the records management event types</w:t>
             </w:r>
-            <w:proofErr w:type="gramStart"/>
-            <w:r>
-              <w:rPr>
-                <w:rFonts w:ascii="Trebuchet MS" w:eastAsia="Times New Roman" w:hAnsi="Trebuchet MS" w:cs="Times New Roman"/>
-                <w:color w:val="515D6B"/>
-                <w:sz w:val="17"/>
-                <w:szCs w:val="17"/>
-              </w:rPr>
-              <w:t>types</w:t>
-            </w:r>
-            <w:proofErr w:type="gramEnd"/>
           </w:p>
           <w:tbl>
             <w:tblPr>
@@ -13000,6 +12935,7 @@
                       <w:sz w:val="18"/>
                       <w:szCs w:val="18"/>
                     </w:rPr>
+                    <w:lastRenderedPageBreak/>
                     <w:t>Lifecycle:</w:t>
                   </w:r>
                 </w:p>
@@ -15110,6 +15046,15 @@
                       <w:szCs w:val="18"/>
                     </w:rPr>
                     <w:br/>
+                  </w:r>
+                  <w:r>
+                    <w:rPr>
+                      <w:rFonts w:ascii="Trebuchet MS" w:eastAsia="Times New Roman" w:hAnsi="Trebuchet MS" w:cs="Times New Roman"/>
+                      <w:color w:val="515D6B"/>
+                      <w:sz w:val="18"/>
+                      <w:szCs w:val="18"/>
+                    </w:rPr>
+                    <w:lastRenderedPageBreak/>
                     <w:t>   "name</w:t>
                   </w:r>
                   <w:proofErr w:type="gramStart"/>
@@ -15262,6 +15207,7 @@
                       <w:sz w:val="18"/>
                       <w:szCs w:val="18"/>
                     </w:rPr>
+                    <w:lastRenderedPageBreak/>
                     <w:t>---</w:t>
                   </w:r>
                 </w:p>
@@ -17216,6 +17162,7 @@
                       <w:sz w:val="18"/>
                       <w:szCs w:val="18"/>
                     </w:rPr>
+                    <w:lastRenderedPageBreak/>
                     <w:t>Lifecycle:</w:t>
                   </w:r>
                 </w:p>
@@ -19994,6 +19941,67 @@
     <w:basedOn w:val="DefaultParagraphFont"/>
     <w:rsid w:val="008F29D1"/>
   </w:style>
+  <w:style w:type="paragraph" w:styleId="HTMLPreformatted">
+    <w:name w:val="HTML Preformatted"/>
+    <w:basedOn w:val="Normal"/>
+    <w:link w:val="HTMLPreformattedChar"/>
+    <w:uiPriority w:val="99"/>
+    <w:semiHidden/>
+    <w:unhideWhenUsed/>
+    <w:rsid w:val="00F44E7F"/>
+    <w:pPr>
+      <w:tabs>
+        <w:tab w:val="left" w:pos="916"/>
+        <w:tab w:val="left" w:pos="1832"/>
+        <w:tab w:val="left" w:pos="2748"/>
+        <w:tab w:val="left" w:pos="3664"/>
+        <w:tab w:val="left" w:pos="4580"/>
+        <w:tab w:val="left" w:pos="5496"/>
+        <w:tab w:val="left" w:pos="6412"/>
+        <w:tab w:val="left" w:pos="7328"/>
+        <w:tab w:val="left" w:pos="8244"/>
+        <w:tab w:val="left" w:pos="9160"/>
+        <w:tab w:val="left" w:pos="10076"/>
+        <w:tab w:val="left" w:pos="10992"/>
+        <w:tab w:val="left" w:pos="11908"/>
+        <w:tab w:val="left" w:pos="12824"/>
+        <w:tab w:val="left" w:pos="13740"/>
+        <w:tab w:val="left" w:pos="14656"/>
+      </w:tabs>
+      <w:spacing w:after="0" w:line="240" w:lineRule="auto"/>
+    </w:pPr>
+    <w:rPr>
+      <w:rFonts w:ascii="Courier New" w:eastAsia="Times New Roman" w:hAnsi="Courier New" w:cs="Courier New"/>
+      <w:sz w:val="20"/>
+      <w:szCs w:val="20"/>
+    </w:rPr>
+  </w:style>
+  <w:style w:type="character" w:customStyle="1" w:styleId="HTMLPreformattedChar">
+    <w:name w:val="HTML Preformatted Char"/>
+    <w:basedOn w:val="DefaultParagraphFont"/>
+    <w:link w:val="HTMLPreformatted"/>
+    <w:uiPriority w:val="99"/>
+    <w:semiHidden/>
+    <w:rsid w:val="00F44E7F"/>
+    <w:rPr>
+      <w:rFonts w:ascii="Courier New" w:eastAsia="Times New Roman" w:hAnsi="Courier New" w:cs="Courier New"/>
+      <w:sz w:val="20"/>
+      <w:szCs w:val="20"/>
+    </w:rPr>
+  </w:style>
+  <w:style w:type="character" w:styleId="HTMLCode">
+    <w:name w:val="HTML Code"/>
+    <w:basedOn w:val="DefaultParagraphFont"/>
+    <w:uiPriority w:val="99"/>
+    <w:semiHidden/>
+    <w:unhideWhenUsed/>
+    <w:rsid w:val="00F44E7F"/>
+    <w:rPr>
+      <w:rFonts w:ascii="Courier New" w:eastAsia="Times New Roman" w:hAnsi="Courier New" w:cs="Courier New"/>
+      <w:sz w:val="20"/>
+      <w:szCs w:val="20"/>
+    </w:rPr>
+  </w:style>
 </w:styles>
 </file>
 

</xml_diff>